<commit_message>
add validation and sorting
</commit_message>
<xml_diff>
--- a/trip/data/template/report.docx
+++ b/trip/data/template/report.docx
@@ -100,7 +100,10 @@
       </w:pPr>
       <w:r>
         <w:rPr>
-          <w:color w:val="000000"/>
+          <w:i w:val="false"/>
+          <w:iCs w:val="false"/>
+          <w:sz w:val="28"/>
+          <w:szCs w:val="28"/>
         </w:rPr>
       </w:r>
     </w:p>
@@ -222,248 +225,187 @@
       </w:pPr>
       <w:r>
         <w:rPr>
-          <w:color w:val="000000"/>
-        </w:rPr>
-      </w:r>
-    </w:p>
-    <w:p>
-      <w:pPr>
-        <w:pStyle w:val="Normal"/>
-        <w:jc w:val="left"/>
-        <w:rPr>
-          <w:color w:val="000000"/>
-        </w:rPr>
-      </w:pPr>
-      <w:r>
-        <w:rPr>
-          <w:i w:val="false"/>
-          <w:iCs w:val="false"/>
-          <w:color w:val="000000"/>
-          <w:sz w:val="28"/>
-          <w:szCs w:val="28"/>
-        </w:rPr>
-        <w:t>Р</w:t>
-      </w:r>
-      <w:r>
-        <w:rPr>
-          <w:i w:val="false"/>
-          <w:iCs w:val="false"/>
-          <w:color w:val="000000"/>
-          <w:sz w:val="28"/>
-          <w:szCs w:val="28"/>
-        </w:rPr>
-        <w:t xml:space="preserve">асходы </w:t>
-      </w:r>
-      <w:r>
-        <w:rPr>
-          <w:i w:val="false"/>
-          <w:iCs w:val="false"/>
-          <w:color w:val="000000"/>
-          <w:sz w:val="28"/>
-          <w:szCs w:val="28"/>
-        </w:rPr>
-        <w:t>на билеты</w:t>
-      </w:r>
-      <w:r>
-        <w:rPr>
-          <w:i w:val="false"/>
-          <w:iCs w:val="false"/>
-          <w:color w:val="000000"/>
-          <w:sz w:val="28"/>
-          <w:szCs w:val="28"/>
-        </w:rPr>
-        <w:t>: ${</w:t>
-      </w:r>
-      <w:r>
-        <w:rPr>
-          <w:i w:val="false"/>
-          <w:iCs w:val="false"/>
-          <w:color w:val="000000"/>
-          <w:sz w:val="28"/>
-          <w:szCs w:val="28"/>
-        </w:rPr>
-        <w:t>ticketE</w:t>
-      </w:r>
-      <w:r>
-        <w:rPr>
-          <w:i w:val="false"/>
-          <w:iCs w:val="false"/>
-          <w:color w:val="000000"/>
-          <w:sz w:val="28"/>
-          <w:szCs w:val="28"/>
-        </w:rPr>
-        <w:t>xpenses}</w:t>
-      </w:r>
-    </w:p>
-    <w:p>
-      <w:pPr>
-        <w:pStyle w:val="Normal"/>
-        <w:jc w:val="left"/>
-        <w:rPr>
-          <w:i w:val="false"/>
-          <w:i w:val="false"/>
-          <w:iCs w:val="false"/>
-          <w:sz w:val="28"/>
-          <w:szCs w:val="28"/>
-        </w:rPr>
-      </w:pPr>
-      <w:r>
-        <w:rPr>
-          <w:color w:val="000000"/>
-        </w:rPr>
-      </w:r>
-    </w:p>
-    <w:p>
-      <w:pPr>
-        <w:pStyle w:val="Normal"/>
-        <w:jc w:val="left"/>
-        <w:rPr>
-          <w:color w:val="000000"/>
-        </w:rPr>
-      </w:pPr>
-      <w:r>
-        <w:rPr>
-          <w:i w:val="false"/>
-          <w:iCs w:val="false"/>
-          <w:color w:val="000000"/>
-          <w:sz w:val="28"/>
-          <w:szCs w:val="28"/>
-        </w:rPr>
-        <w:t>Р</w:t>
-      </w:r>
-      <w:r>
-        <w:rPr>
-          <w:i w:val="false"/>
-          <w:iCs w:val="false"/>
-          <w:color w:val="000000"/>
-          <w:sz w:val="28"/>
-          <w:szCs w:val="28"/>
-        </w:rPr>
-        <w:t xml:space="preserve">асходы </w:t>
-      </w:r>
-      <w:r>
-        <w:rPr>
-          <w:i w:val="false"/>
-          <w:iCs w:val="false"/>
-          <w:color w:val="000000"/>
-          <w:sz w:val="28"/>
-          <w:szCs w:val="28"/>
-        </w:rPr>
-        <w:t>на суточные</w:t>
-      </w:r>
-      <w:r>
-        <w:rPr>
-          <w:i w:val="false"/>
-          <w:iCs w:val="false"/>
-          <w:color w:val="000000"/>
-          <w:sz w:val="28"/>
-          <w:szCs w:val="28"/>
-        </w:rPr>
-        <w:t>: ${</w:t>
-      </w:r>
-      <w:r>
-        <w:rPr>
-          <w:i w:val="false"/>
-          <w:iCs w:val="false"/>
-          <w:color w:val="000000"/>
-          <w:sz w:val="28"/>
-          <w:szCs w:val="28"/>
-        </w:rPr>
-        <w:t>allowanceE</w:t>
-      </w:r>
-      <w:r>
-        <w:rPr>
-          <w:i w:val="false"/>
-          <w:iCs w:val="false"/>
-          <w:color w:val="000000"/>
-          <w:sz w:val="28"/>
-          <w:szCs w:val="28"/>
-        </w:rPr>
-        <w:t>xpenses}</w:t>
-      </w:r>
-    </w:p>
-    <w:p>
-      <w:pPr>
-        <w:pStyle w:val="Normal"/>
-        <w:jc w:val="left"/>
-        <w:rPr>
-          <w:i w:val="false"/>
-          <w:i w:val="false"/>
-          <w:iCs w:val="false"/>
-          <w:sz w:val="28"/>
-          <w:szCs w:val="28"/>
-        </w:rPr>
-      </w:pPr>
-      <w:r>
-        <w:rPr>
-          <w:color w:val="000000"/>
-        </w:rPr>
-      </w:r>
-    </w:p>
-    <w:p>
-      <w:pPr>
-        <w:pStyle w:val="Normal"/>
-        <w:jc w:val="left"/>
-        <w:rPr>
-          <w:color w:val="000000"/>
-        </w:rPr>
-      </w:pPr>
-      <w:r>
-        <w:rPr>
-          <w:i w:val="false"/>
-          <w:iCs w:val="false"/>
-          <w:color w:val="000000"/>
-          <w:sz w:val="28"/>
-          <w:szCs w:val="28"/>
-        </w:rPr>
-        <w:t>Дополнительные</w:t>
-      </w:r>
-      <w:r>
-        <w:rPr>
-          <w:i w:val="false"/>
-          <w:iCs w:val="false"/>
-          <w:color w:val="000000"/>
-          <w:sz w:val="28"/>
-          <w:szCs w:val="28"/>
-        </w:rPr>
-        <w:t xml:space="preserve"> расходы: ${</w:t>
-      </w:r>
-      <w:r>
-        <w:rPr>
-          <w:i w:val="false"/>
-          <w:iCs w:val="false"/>
-          <w:color w:val="000000"/>
-          <w:sz w:val="28"/>
-          <w:szCs w:val="28"/>
-        </w:rPr>
-        <w:t>additionalE</w:t>
-      </w:r>
-      <w:r>
-        <w:rPr>
-          <w:i w:val="false"/>
-          <w:iCs w:val="false"/>
-          <w:color w:val="000000"/>
-          <w:sz w:val="28"/>
-          <w:szCs w:val="28"/>
-        </w:rPr>
-        <w:t>xpenses}</w:t>
-      </w:r>
-    </w:p>
-    <w:p>
-      <w:pPr>
-        <w:pStyle w:val="Normal"/>
-        <w:jc w:val="left"/>
-        <w:rPr>
-          <w:i w:val="false"/>
-          <w:i w:val="false"/>
-          <w:iCs w:val="false"/>
-          <w:sz w:val="28"/>
-          <w:szCs w:val="28"/>
-        </w:rPr>
-      </w:pPr>
-      <w:r>
-        <w:rPr>
-          <w:color w:val="000000"/>
+          <w:i w:val="false"/>
+          <w:iCs w:val="false"/>
+          <w:sz w:val="28"/>
+          <w:szCs w:val="28"/>
+        </w:rPr>
+      </w:r>
+    </w:p>
+    <w:p>
+      <w:pPr>
+        <w:pStyle w:val="Normal"/>
+        <w:jc w:val="left"/>
+        <w:rPr/>
+      </w:pPr>
+      <w:r>
+        <w:rPr>
+          <w:i w:val="false"/>
+          <w:iCs w:val="false"/>
+          <w:color w:val="000000"/>
+          <w:sz w:val="28"/>
+          <w:szCs w:val="28"/>
+        </w:rPr>
+        <w:t>Расходы на билеты: ${</w:t>
+      </w:r>
+      <w:r>
+        <w:rPr>
+          <w:rFonts w:ascii="DejaVu Sans Mono" w:hAnsi="DejaVu Sans Mono"/>
+          <w:i w:val="false"/>
+          <w:iCs w:val="false"/>
+          <w:color w:val="000000"/>
+          <w:sz w:val="28"/>
+          <w:szCs w:val="28"/>
+        </w:rPr>
+        <w:t>ticket_expenses</w:t>
+      </w:r>
+      <w:r>
+        <w:rPr>
+          <w:i w:val="false"/>
+          <w:iCs w:val="false"/>
+          <w:color w:val="000000"/>
+          <w:sz w:val="28"/>
+          <w:szCs w:val="28"/>
+        </w:rPr>
+        <w:t>}</w:t>
+      </w:r>
+    </w:p>
+    <w:p>
+      <w:pPr>
+        <w:pStyle w:val="Normal"/>
+        <w:jc w:val="left"/>
+        <w:rPr>
+          <w:i w:val="false"/>
+          <w:i w:val="false"/>
+          <w:iCs w:val="false"/>
+          <w:sz w:val="28"/>
+          <w:szCs w:val="28"/>
+        </w:rPr>
+      </w:pPr>
+      <w:r>
+        <w:rPr>
+          <w:i w:val="false"/>
+          <w:iCs w:val="false"/>
+          <w:sz w:val="28"/>
+          <w:szCs w:val="28"/>
+        </w:rPr>
+      </w:r>
+    </w:p>
+    <w:p>
+      <w:pPr>
+        <w:pStyle w:val="Normal"/>
+        <w:jc w:val="left"/>
+        <w:rPr/>
+      </w:pPr>
+      <w:r>
+        <w:rPr>
+          <w:i w:val="false"/>
+          <w:iCs w:val="false"/>
+          <w:color w:val="000000"/>
+          <w:sz w:val="28"/>
+          <w:szCs w:val="28"/>
+        </w:rPr>
+        <w:t>Расходы на суточные: ${</w:t>
+      </w:r>
+      <w:r>
+        <w:rPr>
+          <w:rFonts w:ascii="DejaVu Sans Mono" w:hAnsi="DejaVu Sans Mono"/>
+          <w:i w:val="false"/>
+          <w:iCs w:val="false"/>
+          <w:color w:val="000000"/>
+          <w:sz w:val="28"/>
+          <w:szCs w:val="28"/>
+        </w:rPr>
+        <w:t>allowance_expenses</w:t>
+      </w:r>
+      <w:r>
+        <w:rPr>
+          <w:i w:val="false"/>
+          <w:iCs w:val="false"/>
+          <w:color w:val="000000"/>
+          <w:sz w:val="28"/>
+          <w:szCs w:val="28"/>
+        </w:rPr>
+        <w:t>}</w:t>
+      </w:r>
+    </w:p>
+    <w:p>
+      <w:pPr>
+        <w:pStyle w:val="Normal"/>
+        <w:jc w:val="left"/>
+        <w:rPr>
+          <w:i w:val="false"/>
+          <w:i w:val="false"/>
+          <w:iCs w:val="false"/>
+          <w:sz w:val="28"/>
+          <w:szCs w:val="28"/>
+        </w:rPr>
+      </w:pPr>
+      <w:r>
+        <w:rPr>
+          <w:i w:val="false"/>
+          <w:iCs w:val="false"/>
+          <w:sz w:val="28"/>
+          <w:szCs w:val="28"/>
+        </w:rPr>
+      </w:r>
+    </w:p>
+    <w:p>
+      <w:pPr>
+        <w:pStyle w:val="Normal"/>
+        <w:jc w:val="left"/>
+        <w:rPr/>
+      </w:pPr>
+      <w:r>
+        <w:rPr>
+          <w:i w:val="false"/>
+          <w:iCs w:val="false"/>
+          <w:color w:val="000000"/>
+          <w:sz w:val="28"/>
+          <w:szCs w:val="28"/>
+        </w:rPr>
+        <w:t>Дополнительные расходы: ${</w:t>
+      </w:r>
+      <w:r>
+        <w:rPr>
+          <w:rFonts w:ascii="DejaVu Sans Mono" w:hAnsi="DejaVu Sans Mono"/>
+          <w:i w:val="false"/>
+          <w:iCs w:val="false"/>
+          <w:color w:val="000000"/>
+          <w:sz w:val="28"/>
+          <w:szCs w:val="28"/>
+        </w:rPr>
+        <w:t>additional_expenses</w:t>
+      </w:r>
+      <w:r>
+        <w:rPr>
+          <w:i w:val="false"/>
+          <w:iCs w:val="false"/>
+          <w:color w:val="000000"/>
+          <w:sz w:val="28"/>
+          <w:szCs w:val="28"/>
+        </w:rPr>
+        <w:t>}</w:t>
+      </w:r>
+    </w:p>
+    <w:p>
+      <w:pPr>
+        <w:pStyle w:val="Normal"/>
+        <w:jc w:val="left"/>
+        <w:rPr>
+          <w:i w:val="false"/>
+          <w:i w:val="false"/>
+          <w:iCs w:val="false"/>
+          <w:sz w:val="28"/>
+          <w:szCs w:val="28"/>
+        </w:rPr>
+      </w:pPr>
+      <w:r>
+        <w:rPr>
+          <w:i w:val="false"/>
+          <w:iCs w:val="false"/>
+          <w:sz w:val="28"/>
+          <w:szCs w:val="28"/>
         </w:rPr>
       </w:r>
     </w:p>
@@ -552,18 +494,10 @@
       <w:pPr>
         <w:pStyle w:val="Normal"/>
         <w:jc w:val="left"/>
-        <w:rPr>
-          <w:i w:val="false"/>
-          <w:i w:val="false"/>
-          <w:iCs w:val="false"/>
-          <w:sz w:val="28"/>
-          <w:szCs w:val="28"/>
-        </w:rPr>
-      </w:pPr>
-      <w:r>
-        <w:rPr>
-          <w:color w:val="000000"/>
-        </w:rPr>
+        <w:rPr/>
+      </w:pPr>
+      <w:r>
+        <w:rPr/>
       </w:r>
     </w:p>
     <w:sectPr>
@@ -618,6 +552,7 @@
       <w:rPr>
         <w:rFonts w:ascii="Calibri" w:hAnsi="Calibri" w:eastAsia="Noto Sans CJK SC" w:cs="Lohit Devanagari"/>
         <w:kern w:val="2"/>
+        <w:sz w:val="20"/>
         <w:szCs w:val="24"/>
         <w:lang w:val="en-US" w:eastAsia="zh-CN" w:bidi="hi-IN"/>
       </w:rPr>
@@ -713,5 +648,18 @@
     <w:pPr/>
     <w:rPr/>
   </w:style>
+  <w:style w:type="paragraph" w:styleId="PreformattedText">
+    <w:name w:val="Preformatted Text"/>
+    <w:basedOn w:val="Normal"/>
+    <w:qFormat/>
+    <w:pPr>
+      <w:spacing w:before="0" w:after="0"/>
+    </w:pPr>
+    <w:rPr>
+      <w:rFonts w:ascii="Liberation Mono" w:hAnsi="Liberation Mono" w:eastAsia="Noto Sans Mono CJK SC" w:cs="Liberation Mono"/>
+      <w:sz w:val="20"/>
+      <w:szCs w:val="20"/>
+    </w:rPr>
+  </w:style>
 </w:styles>
 </file>
</xml_diff>